<commit_message>
update choices in param
</commit_message>
<xml_diff>
--- a/Anschreiben.docx
+++ b/Anschreiben.docx
@@ -82,6 +82,16 @@
             </wp14:sizeRelV>
           </wp:anchor>
         </w:drawing>
+      </w:r>
+      <w:r>
+        <w:rPr>
+          <w:rFonts w:ascii="Arial Black" w:hAnsi="Arial Black"/>
+          <w:color w:val="000000" w:themeColor="text1"/>
+          <w:sz w:val="40"/>
+          <w:szCs w:val="40"/>
+          <w:lang w:val="en-US"/>
+        </w:rPr>
+        <w:t xml:space="preserve"> </w:t>
       </w:r>
       <w:r>
         <w:rPr>

</xml_diff>